<commit_message>
write last few sentences in doc
</commit_message>
<xml_diff>
--- a/docs/homework/HW08.docx
+++ b/docs/homework/HW08.docx
@@ -455,6 +455,12 @@
           <w:lang w:val="en-DE"/>
         </w:rPr>
       </w:pPr>
+      <w:r>
+        <w:rPr>
+          <w:lang w:val="en-DE"/>
+        </w:rPr>
+        <w:t>-</w:t>
+      </w:r>
     </w:p>
     <w:p>
       <w:pPr>
@@ -479,9 +485,97 @@
       <w:pPr>
         <w:pStyle w:val="BodyText"/>
         <w:rPr>
-          <w:lang w:val="de"/>
-        </w:rPr>
-      </w:pPr>
+          <w:lang w:val="en-DE"/>
+        </w:rPr>
+      </w:pPr>
+      <w:r>
+        <w:rPr>
+          <w:lang w:val="en-DE"/>
+        </w:rPr>
+        <w:t xml:space="preserve">Location, </w:t>
+      </w:r>
+      <w:proofErr w:type="spellStart"/>
+      <w:r>
+        <w:rPr>
+          <w:lang w:val="en-DE"/>
+        </w:rPr>
+        <w:t>PrintPhoto</w:t>
+      </w:r>
+      <w:proofErr w:type="spellEnd"/>
+      <w:r>
+        <w:rPr>
+          <w:lang w:val="en-DE"/>
+        </w:rPr>
+        <w:t xml:space="preserve">, </w:t>
+      </w:r>
+    </w:p>
+    <w:p>
+      <w:pPr>
+        <w:pStyle w:val="BodyText"/>
+        <w:rPr>
+          <w:lang w:val="en-DE"/>
+        </w:rPr>
+      </w:pPr>
+      <w:proofErr w:type="spellStart"/>
+      <w:r>
+        <w:rPr>
+          <w:lang w:val="en-DE"/>
+        </w:rPr>
+        <w:t>PrintPhotoTest</w:t>
+      </w:r>
+      <w:proofErr w:type="spellEnd"/>
+    </w:p>
+    <w:p>
+      <w:pPr>
+        <w:pStyle w:val="BodyText"/>
+        <w:rPr>
+          <w:lang w:val="en-DE"/>
+        </w:rPr>
+      </w:pPr>
+      <w:r>
+        <w:rPr>
+          <w:lang w:val="en-DE"/>
+        </w:rPr>
+        <w:t xml:space="preserve">(Rest war </w:t>
+      </w:r>
+      <w:proofErr w:type="spellStart"/>
+      <w:r>
+        <w:rPr>
+          <w:lang w:val="en-DE"/>
+        </w:rPr>
+        <w:t>bereits</w:t>
+      </w:r>
+      <w:proofErr w:type="spellEnd"/>
+      <w:r>
+        <w:rPr>
+          <w:lang w:val="en-DE"/>
+        </w:rPr>
+        <w:t xml:space="preserve"> </w:t>
+      </w:r>
+      <w:proofErr w:type="spellStart"/>
+      <w:r>
+        <w:rPr>
+          <w:lang w:val="en-DE"/>
+        </w:rPr>
+        <w:t>abgesichert</w:t>
+      </w:r>
+      <w:proofErr w:type="spellEnd"/>
+      <w:r>
+        <w:rPr>
+          <w:lang w:val="en-DE"/>
+        </w:rPr>
+        <w:t>)</w:t>
+      </w:r>
+    </w:p>
+    <w:p>
+      <w:pPr>
+        <w:pStyle w:val="BodyText"/>
+        <w:rPr>
+          <w:lang w:val="en-DE"/>
+        </w:rPr>
+      </w:pPr>
+      <w:bookmarkStart w:id="0" w:name="_GoBack"/>
+      <w:bookmarkEnd w:id="0"/>
     </w:p>
     <w:p>
       <w:pPr>
@@ -903,8 +997,166 @@
           <w:lang w:val="en-DE"/>
         </w:rPr>
       </w:pPr>
-      <w:bookmarkStart w:id="0" w:name="_GoBack"/>
-      <w:bookmarkEnd w:id="0"/>
+      <w:r>
+        <w:rPr>
+          <w:lang w:val="en-DE"/>
+        </w:rPr>
+        <w:t xml:space="preserve">Dann </w:t>
+      </w:r>
+      <w:proofErr w:type="spellStart"/>
+      <w:r>
+        <w:rPr>
+          <w:lang w:val="en-DE"/>
+        </w:rPr>
+        <w:t>habe</w:t>
+      </w:r>
+      <w:proofErr w:type="spellEnd"/>
+      <w:r>
+        <w:rPr>
+          <w:lang w:val="en-DE"/>
+        </w:rPr>
+        <w:t xml:space="preserve"> ich die von </w:t>
+      </w:r>
+      <w:proofErr w:type="spellStart"/>
+      <w:r>
+        <w:rPr>
+          <w:lang w:val="en-DE"/>
+        </w:rPr>
+        <w:t>mir</w:t>
+      </w:r>
+      <w:proofErr w:type="spellEnd"/>
+      <w:r>
+        <w:rPr>
+          <w:lang w:val="en-DE"/>
+        </w:rPr>
+        <w:t xml:space="preserve"> </w:t>
+      </w:r>
+      <w:proofErr w:type="spellStart"/>
+      <w:r>
+        <w:rPr>
+          <w:lang w:val="en-DE"/>
+        </w:rPr>
+        <w:t>verwendeten</w:t>
+      </w:r>
+      <w:proofErr w:type="spellEnd"/>
+      <w:r>
+        <w:rPr>
+          <w:lang w:val="en-DE"/>
+        </w:rPr>
+        <w:t xml:space="preserve"> </w:t>
+      </w:r>
+      <w:proofErr w:type="spellStart"/>
+      <w:r>
+        <w:rPr>
+          <w:lang w:val="en-DE"/>
+        </w:rPr>
+        <w:t>IllegalArgumentExceptions</w:t>
+      </w:r>
+      <w:proofErr w:type="spellEnd"/>
+      <w:r>
+        <w:rPr>
+          <w:lang w:val="en-DE"/>
+        </w:rPr>
+        <w:t xml:space="preserve"> </w:t>
+      </w:r>
+      <w:proofErr w:type="spellStart"/>
+      <w:r>
+        <w:rPr>
+          <w:lang w:val="en-DE"/>
+        </w:rPr>
+        <w:t>zur</w:t>
+      </w:r>
+      <w:proofErr w:type="spellEnd"/>
+      <w:r>
+        <w:rPr>
+          <w:lang w:val="en-DE"/>
+        </w:rPr>
+        <w:t xml:space="preserve"> </w:t>
+      </w:r>
+      <w:proofErr w:type="spellStart"/>
+      <w:r>
+        <w:rPr>
+          <w:lang w:val="en-DE"/>
+        </w:rPr>
+        <w:t>Methodensignatur</w:t>
+      </w:r>
+      <w:proofErr w:type="spellEnd"/>
+      <w:r>
+        <w:rPr>
+          <w:lang w:val="en-DE"/>
+        </w:rPr>
+        <w:t xml:space="preserve"> </w:t>
+      </w:r>
+      <w:proofErr w:type="spellStart"/>
+      <w:r>
+        <w:rPr>
+          <w:lang w:val="en-DE"/>
+        </w:rPr>
+        <w:t>hinzugefügt</w:t>
+      </w:r>
+      <w:proofErr w:type="spellEnd"/>
+      <w:r>
+        <w:rPr>
+          <w:lang w:val="en-DE"/>
+        </w:rPr>
+        <w:t xml:space="preserve">, um </w:t>
+      </w:r>
+      <w:proofErr w:type="spellStart"/>
+      <w:r>
+        <w:rPr>
+          <w:lang w:val="en-DE"/>
+        </w:rPr>
+        <w:t>Nutzer</w:t>
+      </w:r>
+      <w:proofErr w:type="spellEnd"/>
+      <w:r>
+        <w:rPr>
+          <w:lang w:val="en-DE"/>
+        </w:rPr>
+        <w:t xml:space="preserve"> der Implementation auf </w:t>
+      </w:r>
+      <w:proofErr w:type="spellStart"/>
+      <w:r>
+        <w:rPr>
+          <w:lang w:val="en-DE"/>
+        </w:rPr>
+        <w:t>diesen</w:t>
+      </w:r>
+      <w:proofErr w:type="spellEnd"/>
+      <w:r>
+        <w:rPr>
+          <w:lang w:val="en-DE"/>
+        </w:rPr>
+        <w:t xml:space="preserve"> </w:t>
+      </w:r>
+      <w:proofErr w:type="spellStart"/>
+      <w:r>
+        <w:rPr>
+          <w:lang w:val="en-DE"/>
+        </w:rPr>
+        <w:t>Fehlerfall</w:t>
+      </w:r>
+      <w:proofErr w:type="spellEnd"/>
+      <w:r>
+        <w:rPr>
+          <w:lang w:val="en-DE"/>
+        </w:rPr>
+        <w:t xml:space="preserve"> </w:t>
+      </w:r>
+      <w:proofErr w:type="spellStart"/>
+      <w:r>
+        <w:rPr>
+          <w:lang w:val="en-DE"/>
+        </w:rPr>
+        <w:t>hinzuweisen</w:t>
+      </w:r>
+      <w:proofErr w:type="spellEnd"/>
+      <w:r>
+        <w:rPr>
+          <w:lang w:val="en-DE"/>
+        </w:rPr>
+        <w:t xml:space="preserve">. </w:t>
+      </w:r>
     </w:p>
     <w:p>
       <w:pPr>
@@ -913,672 +1165,616 @@
           <w:lang w:val="en-DE"/>
         </w:rPr>
       </w:pPr>
+      <w:r>
+        <w:rPr>
+          <w:lang w:val="en-DE"/>
+        </w:rPr>
+        <w:t xml:space="preserve">Um die von </w:t>
+      </w:r>
+      <w:proofErr w:type="spellStart"/>
+      <w:r>
+        <w:rPr>
+          <w:lang w:val="en-DE"/>
+        </w:rPr>
+        <w:t>mir</w:t>
+      </w:r>
+      <w:proofErr w:type="spellEnd"/>
+      <w:r>
+        <w:rPr>
+          <w:lang w:val="en-DE"/>
+        </w:rPr>
+        <w:t xml:space="preserve"> </w:t>
+      </w:r>
+      <w:proofErr w:type="spellStart"/>
+      <w:r>
+        <w:rPr>
+          <w:lang w:val="en-DE"/>
+        </w:rPr>
+        <w:t>entwickelten</w:t>
+      </w:r>
+      <w:proofErr w:type="spellEnd"/>
+      <w:r>
+        <w:rPr>
+          <w:lang w:val="en-DE"/>
+        </w:rPr>
+        <w:t xml:space="preserve"> Preconditions </w:t>
+      </w:r>
+      <w:proofErr w:type="spellStart"/>
+      <w:r>
+        <w:rPr>
+          <w:lang w:val="en-DE"/>
+        </w:rPr>
+        <w:t>auch</w:t>
+      </w:r>
+      <w:proofErr w:type="spellEnd"/>
+      <w:r>
+        <w:rPr>
+          <w:lang w:val="en-DE"/>
+        </w:rPr>
+        <w:t xml:space="preserve"> </w:t>
+      </w:r>
+      <w:proofErr w:type="spellStart"/>
+      <w:r>
+        <w:rPr>
+          <w:lang w:val="en-DE"/>
+        </w:rPr>
+        <w:t>zu</w:t>
+      </w:r>
+      <w:proofErr w:type="spellEnd"/>
+      <w:r>
+        <w:rPr>
+          <w:lang w:val="en-DE"/>
+        </w:rPr>
+        <w:t xml:space="preserve"> </w:t>
+      </w:r>
+      <w:proofErr w:type="spellStart"/>
+      <w:r>
+        <w:rPr>
+          <w:lang w:val="en-DE"/>
+        </w:rPr>
+        <w:t>prüfen</w:t>
+      </w:r>
+      <w:proofErr w:type="spellEnd"/>
+      <w:r>
+        <w:rPr>
+          <w:lang w:val="en-DE"/>
+        </w:rPr>
+        <w:t xml:space="preserve"> </w:t>
+      </w:r>
+      <w:proofErr w:type="spellStart"/>
+      <w:r>
+        <w:rPr>
+          <w:lang w:val="en-DE"/>
+        </w:rPr>
+        <w:t>habe</w:t>
+      </w:r>
+      <w:proofErr w:type="spellEnd"/>
+      <w:r>
+        <w:rPr>
+          <w:lang w:val="en-DE"/>
+        </w:rPr>
+        <w:t xml:space="preserve"> ich </w:t>
+      </w:r>
+      <w:proofErr w:type="spellStart"/>
+      <w:r>
+        <w:rPr>
+          <w:lang w:val="en-DE"/>
+        </w:rPr>
+        <w:t>dann</w:t>
+      </w:r>
+      <w:proofErr w:type="spellEnd"/>
+      <w:r>
+        <w:rPr>
+          <w:lang w:val="en-DE"/>
+        </w:rPr>
+        <w:t xml:space="preserve"> </w:t>
+      </w:r>
+      <w:proofErr w:type="spellStart"/>
+      <w:r>
+        <w:rPr>
+          <w:lang w:val="en-DE"/>
+        </w:rPr>
+        <w:t>einen</w:t>
+      </w:r>
+      <w:proofErr w:type="spellEnd"/>
+      <w:r>
+        <w:rPr>
+          <w:lang w:val="en-DE"/>
+        </w:rPr>
+        <w:t xml:space="preserve"> </w:t>
+      </w:r>
+      <w:proofErr w:type="spellStart"/>
+      <w:r>
+        <w:rPr>
+          <w:lang w:val="en-DE"/>
+        </w:rPr>
+        <w:t>weiteren</w:t>
+      </w:r>
+      <w:proofErr w:type="spellEnd"/>
+      <w:r>
+        <w:rPr>
+          <w:lang w:val="en-DE"/>
+        </w:rPr>
+        <w:t xml:space="preserve"> </w:t>
+      </w:r>
+      <w:proofErr w:type="spellStart"/>
+      <w:r>
+        <w:rPr>
+          <w:lang w:val="en-DE"/>
+        </w:rPr>
+        <w:t>Testfall</w:t>
+      </w:r>
+      <w:proofErr w:type="spellEnd"/>
+      <w:r>
+        <w:rPr>
+          <w:lang w:val="en-DE"/>
+        </w:rPr>
+        <w:t xml:space="preserve"> </w:t>
+      </w:r>
+      <w:proofErr w:type="spellStart"/>
+      <w:r>
+        <w:rPr>
+          <w:lang w:val="en-DE"/>
+        </w:rPr>
+        <w:t>hinzugefügt</w:t>
+      </w:r>
+      <w:proofErr w:type="spellEnd"/>
+      <w:r>
+        <w:rPr>
+          <w:lang w:val="en-DE"/>
+        </w:rPr>
+        <w:t xml:space="preserve">, der so </w:t>
+      </w:r>
+      <w:proofErr w:type="spellStart"/>
+      <w:r>
+        <w:rPr>
+          <w:lang w:val="en-DE"/>
+        </w:rPr>
+        <w:t>eine</w:t>
+      </w:r>
+      <w:proofErr w:type="spellEnd"/>
+      <w:r>
+        <w:rPr>
+          <w:lang w:val="en-DE"/>
+        </w:rPr>
+        <w:t xml:space="preserve"> Exception </w:t>
+      </w:r>
+      <w:proofErr w:type="spellStart"/>
+      <w:r>
+        <w:rPr>
+          <w:lang w:val="en-DE"/>
+        </w:rPr>
+        <w:t>provoziert</w:t>
+      </w:r>
+      <w:proofErr w:type="spellEnd"/>
+      <w:r>
+        <w:rPr>
+          <w:lang w:val="en-DE"/>
+        </w:rPr>
+        <w:t xml:space="preserve">. </w:t>
+      </w:r>
     </w:p>
     <w:p>
       <w:pPr>
         <w:pStyle w:val="BodyText"/>
         <w:rPr>
-          <w:lang w:val="de"/>
-        </w:rPr>
-      </w:pPr>
-      <w:proofErr w:type="spellStart"/>
-      <w:r>
-        <w:rPr>
-          <w:lang w:val="de"/>
-        </w:rPr>
-        <w:t>error</w:t>
-      </w:r>
-      <w:proofErr w:type="spellEnd"/>
-      <w:r>
-        <w:rPr>
-          <w:lang w:val="de"/>
-        </w:rPr>
-        <w:t xml:space="preserve"> and </w:t>
-      </w:r>
-      <w:proofErr w:type="spellStart"/>
-      <w:r>
-        <w:rPr>
-          <w:lang w:val="de"/>
-        </w:rPr>
-        <w:t>exception</w:t>
-      </w:r>
-      <w:proofErr w:type="spellEnd"/>
-      <w:r>
-        <w:rPr>
-          <w:lang w:val="de"/>
-        </w:rPr>
-        <w:t xml:space="preserve"> </w:t>
-      </w:r>
-      <w:proofErr w:type="spellStart"/>
-      <w:r>
-        <w:rPr>
-          <w:lang w:val="de"/>
-        </w:rPr>
-        <w:t>handling</w:t>
-      </w:r>
-      <w:proofErr w:type="spellEnd"/>
-      <w:r>
-        <w:rPr>
-          <w:lang w:val="de"/>
-        </w:rPr>
-        <w:t xml:space="preserve"> </w:t>
-      </w:r>
-      <w:proofErr w:type="spellStart"/>
-      <w:r>
-        <w:rPr>
-          <w:lang w:val="de"/>
-        </w:rPr>
-        <w:t>to</w:t>
-      </w:r>
-      <w:proofErr w:type="spellEnd"/>
-      <w:r>
-        <w:rPr>
-          <w:lang w:val="de"/>
-        </w:rPr>
-        <w:t xml:space="preserve"> </w:t>
-      </w:r>
-      <w:proofErr w:type="spellStart"/>
-      <w:r>
-        <w:rPr>
-          <w:lang w:val="de"/>
-        </w:rPr>
-        <w:t>your</w:t>
-      </w:r>
-      <w:proofErr w:type="spellEnd"/>
-      <w:r>
-        <w:rPr>
-          <w:lang w:val="de"/>
-        </w:rPr>
-        <w:t xml:space="preserve"> </w:t>
-      </w:r>
-      <w:proofErr w:type="spellStart"/>
-      <w:r>
-        <w:rPr>
-          <w:lang w:val="de"/>
-        </w:rPr>
-        <w:t>classes</w:t>
-      </w:r>
-      <w:proofErr w:type="spellEnd"/>
-    </w:p>
-    <w:p>
-      <w:pPr>
-        <w:pStyle w:val="BodyText"/>
-        <w:rPr>
-          <w:lang w:val="de"/>
-        </w:rPr>
-      </w:pPr>
-      <w:r>
-        <w:rPr>
-          <w:lang w:val="de"/>
-        </w:rPr>
-        <w:t>●</w:t>
-      </w:r>
-      <w:proofErr w:type="spellStart"/>
-      <w:r>
-        <w:rPr>
-          <w:lang w:val="de"/>
-        </w:rPr>
-        <w:t>Your</w:t>
-      </w:r>
-      <w:proofErr w:type="spellEnd"/>
-      <w:r>
-        <w:rPr>
-          <w:lang w:val="de"/>
-        </w:rPr>
-        <w:t xml:space="preserve"> </w:t>
-      </w:r>
-      <w:proofErr w:type="spellStart"/>
-      <w:r>
-        <w:rPr>
-          <w:lang w:val="de"/>
-        </w:rPr>
-        <w:t>classes</w:t>
-      </w:r>
-      <w:proofErr w:type="spellEnd"/>
-      <w:r>
-        <w:rPr>
-          <w:lang w:val="de"/>
-        </w:rPr>
-        <w:t xml:space="preserve"> </w:t>
-      </w:r>
-      <w:proofErr w:type="spellStart"/>
-      <w:r>
-        <w:rPr>
-          <w:lang w:val="de"/>
-        </w:rPr>
-        <w:t>are</w:t>
-      </w:r>
-      <w:proofErr w:type="spellEnd"/>
-      <w:r>
-        <w:rPr>
-          <w:lang w:val="de"/>
-        </w:rPr>
-        <w:t xml:space="preserve">, at a </w:t>
-      </w:r>
-      <w:proofErr w:type="spellStart"/>
-      <w:r>
-        <w:rPr>
-          <w:lang w:val="de"/>
-        </w:rPr>
-        <w:t>minimum</w:t>
-      </w:r>
-      <w:proofErr w:type="spellEnd"/>
-    </w:p>
-    <w:p>
-      <w:pPr>
-        <w:pStyle w:val="BodyText"/>
-        <w:rPr>
-          <w:lang w:val="de"/>
-        </w:rPr>
-      </w:pPr>
-      <w:r>
-        <w:rPr>
-          <w:lang w:val="de"/>
-        </w:rPr>
-        <w:t>●</w:t>
-      </w:r>
-      <w:r>
-        <w:rPr>
-          <w:lang w:val="de"/>
-        </w:rPr>
-        <w:tab/>
-      </w:r>
-      <w:r>
-        <w:rPr>
-          <w:lang w:val="de"/>
-        </w:rPr>
-        <w:t xml:space="preserve">The </w:t>
-      </w:r>
-      <w:proofErr w:type="spellStart"/>
-      <w:r>
-        <w:rPr>
-          <w:lang w:val="de"/>
-        </w:rPr>
-        <w:t>Coordinate</w:t>
-      </w:r>
-      <w:proofErr w:type="spellEnd"/>
-      <w:r>
-        <w:rPr>
-          <w:lang w:val="de"/>
-        </w:rPr>
-        <w:t xml:space="preserve"> and </w:t>
-      </w:r>
-      <w:proofErr w:type="spellStart"/>
-      <w:r>
-        <w:rPr>
-          <w:lang w:val="de"/>
-        </w:rPr>
-        <w:t>related</w:t>
-      </w:r>
-      <w:proofErr w:type="spellEnd"/>
-      <w:r>
-        <w:rPr>
-          <w:lang w:val="de"/>
-        </w:rPr>
-        <w:t xml:space="preserve"> </w:t>
-      </w:r>
-      <w:proofErr w:type="spellStart"/>
-      <w:r>
-        <w:rPr>
-          <w:lang w:val="de"/>
-        </w:rPr>
-        <w:t>classes</w:t>
-      </w:r>
-      <w:proofErr w:type="spellEnd"/>
-    </w:p>
-    <w:p>
-      <w:pPr>
-        <w:pStyle w:val="BodyText"/>
-        <w:rPr>
-          <w:lang w:val="de"/>
-        </w:rPr>
-      </w:pPr>
-      <w:r>
-        <w:rPr>
-          <w:lang w:val="de"/>
-        </w:rPr>
-        <w:t>●</w:t>
-      </w:r>
-      <w:r>
-        <w:rPr>
-          <w:lang w:val="de"/>
-        </w:rPr>
-        <w:tab/>
-      </w:r>
-      <w:proofErr w:type="spellStart"/>
-      <w:r>
-        <w:rPr>
-          <w:lang w:val="de"/>
-        </w:rPr>
-        <w:t>Your</w:t>
-      </w:r>
-      <w:proofErr w:type="spellEnd"/>
-      <w:r>
-        <w:rPr>
-          <w:lang w:val="de"/>
-        </w:rPr>
-        <w:t xml:space="preserve"> </w:t>
-      </w:r>
-      <w:proofErr w:type="spellStart"/>
-      <w:r>
-        <w:rPr>
-          <w:lang w:val="de"/>
-        </w:rPr>
-        <w:t>Photo</w:t>
-      </w:r>
-      <w:proofErr w:type="spellEnd"/>
-      <w:r>
-        <w:rPr>
-          <w:lang w:val="de"/>
-        </w:rPr>
-        <w:t xml:space="preserve"> and </w:t>
-      </w:r>
-      <w:proofErr w:type="spellStart"/>
-      <w:r>
-        <w:rPr>
-          <w:lang w:val="de"/>
-        </w:rPr>
-        <w:t>related</w:t>
-      </w:r>
-      <w:proofErr w:type="spellEnd"/>
-      <w:r>
-        <w:rPr>
-          <w:lang w:val="de"/>
-        </w:rPr>
-        <w:t xml:space="preserve"> </w:t>
-      </w:r>
-      <w:proofErr w:type="spellStart"/>
-      <w:r>
-        <w:rPr>
-          <w:lang w:val="de"/>
-        </w:rPr>
-        <w:t>classes</w:t>
-      </w:r>
-      <w:proofErr w:type="spellEnd"/>
-    </w:p>
-    <w:p>
-      <w:pPr>
-        <w:pStyle w:val="BodyText"/>
-        <w:rPr>
-          <w:lang w:val="de"/>
-        </w:rPr>
-      </w:pPr>
-      <w:r>
-        <w:rPr>
-          <w:lang w:val="de"/>
-        </w:rPr>
-        <w:t xml:space="preserve">●Review </w:t>
-      </w:r>
-      <w:proofErr w:type="spellStart"/>
-      <w:r>
-        <w:rPr>
-          <w:lang w:val="de"/>
-        </w:rPr>
-        <w:t>the</w:t>
-      </w:r>
-      <w:proofErr w:type="spellEnd"/>
-      <w:r>
-        <w:rPr>
-          <w:lang w:val="de"/>
-        </w:rPr>
-        <w:t xml:space="preserve"> </w:t>
-      </w:r>
-      <w:proofErr w:type="spellStart"/>
-      <w:r>
-        <w:rPr>
-          <w:lang w:val="de"/>
-        </w:rPr>
-        <w:t>contracts</w:t>
-      </w:r>
-      <w:proofErr w:type="spellEnd"/>
-    </w:p>
-    <w:p>
-      <w:pPr>
-        <w:pStyle w:val="BodyText"/>
-        <w:rPr>
-          <w:lang w:val="de"/>
-        </w:rPr>
-      </w:pPr>
-      <w:r>
-        <w:rPr>
-          <w:lang w:val="de"/>
-        </w:rPr>
-        <w:t>●</w:t>
-      </w:r>
-      <w:r>
-        <w:rPr>
-          <w:lang w:val="de"/>
-        </w:rPr>
-        <w:tab/>
-      </w:r>
-      <w:r>
-        <w:rPr>
-          <w:lang w:val="de"/>
-        </w:rPr>
-        <w:t xml:space="preserve">Associated </w:t>
-      </w:r>
-      <w:proofErr w:type="spellStart"/>
-      <w:r>
-        <w:rPr>
-          <w:lang w:val="de"/>
-        </w:rPr>
-        <w:t>with</w:t>
-      </w:r>
-      <w:proofErr w:type="spellEnd"/>
-      <w:r>
-        <w:rPr>
-          <w:lang w:val="de"/>
-        </w:rPr>
-        <w:t xml:space="preserve"> </w:t>
-      </w:r>
-      <w:proofErr w:type="spellStart"/>
-      <w:r>
-        <w:rPr>
-          <w:lang w:val="de"/>
-        </w:rPr>
-        <w:t>your</w:t>
-      </w:r>
-      <w:proofErr w:type="spellEnd"/>
-      <w:r>
-        <w:rPr>
-          <w:lang w:val="de"/>
-        </w:rPr>
-        <w:t xml:space="preserve"> </w:t>
-      </w:r>
-      <w:proofErr w:type="spellStart"/>
-      <w:r>
-        <w:rPr>
-          <w:lang w:val="de"/>
-        </w:rPr>
-        <w:t>classes</w:t>
-      </w:r>
-      <w:proofErr w:type="spellEnd"/>
-    </w:p>
-    <w:p>
-      <w:pPr>
-        <w:pStyle w:val="BodyText"/>
-        <w:rPr>
-          <w:lang w:val="de"/>
-        </w:rPr>
-      </w:pPr>
-      <w:r>
-        <w:rPr>
-          <w:lang w:val="de"/>
-        </w:rPr>
-        <w:t>●</w:t>
-      </w:r>
-      <w:r>
-        <w:rPr>
-          <w:lang w:val="de"/>
-        </w:rPr>
-        <w:tab/>
-      </w:r>
-      <w:r>
-        <w:rPr>
-          <w:lang w:val="de"/>
-        </w:rPr>
-        <w:t xml:space="preserve">And </w:t>
-      </w:r>
-      <w:proofErr w:type="spellStart"/>
-      <w:r>
-        <w:rPr>
-          <w:lang w:val="de"/>
-        </w:rPr>
-        <w:t>extend</w:t>
-      </w:r>
-      <w:proofErr w:type="spellEnd"/>
-      <w:r>
-        <w:rPr>
-          <w:lang w:val="de"/>
-        </w:rPr>
-        <w:t xml:space="preserve"> </w:t>
-      </w:r>
-      <w:proofErr w:type="spellStart"/>
-      <w:r>
-        <w:rPr>
-          <w:lang w:val="de"/>
-        </w:rPr>
-        <w:t>them</w:t>
-      </w:r>
-      <w:proofErr w:type="spellEnd"/>
-      <w:r>
-        <w:rPr>
-          <w:lang w:val="de"/>
-        </w:rPr>
-        <w:t xml:space="preserve">, </w:t>
-      </w:r>
-      <w:proofErr w:type="spellStart"/>
-      <w:r>
-        <w:rPr>
-          <w:lang w:val="de"/>
-        </w:rPr>
-        <w:t>if</w:t>
-      </w:r>
-      <w:proofErr w:type="spellEnd"/>
-      <w:r>
-        <w:rPr>
-          <w:lang w:val="de"/>
-        </w:rPr>
-        <w:t xml:space="preserve"> </w:t>
-      </w:r>
-      <w:proofErr w:type="spellStart"/>
-      <w:r>
-        <w:rPr>
-          <w:lang w:val="de"/>
-        </w:rPr>
-        <w:t>necessary</w:t>
-      </w:r>
-      <w:proofErr w:type="spellEnd"/>
-    </w:p>
-    <w:p>
-      <w:pPr>
-        <w:pStyle w:val="BodyText"/>
-        <w:rPr>
-          <w:lang w:val="de"/>
-        </w:rPr>
-      </w:pPr>
-      <w:r>
-        <w:rPr>
-          <w:lang w:val="de"/>
-        </w:rPr>
-        <w:t>●</w:t>
-      </w:r>
-      <w:proofErr w:type="spellStart"/>
-      <w:r>
-        <w:rPr>
-          <w:lang w:val="de"/>
-        </w:rPr>
-        <w:t>Determine</w:t>
-      </w:r>
-      <w:proofErr w:type="spellEnd"/>
-      <w:r>
-        <w:rPr>
-          <w:lang w:val="de"/>
-        </w:rPr>
-        <w:t xml:space="preserve"> </w:t>
-      </w:r>
-      <w:proofErr w:type="spellStart"/>
-      <w:r>
-        <w:rPr>
-          <w:lang w:val="de"/>
-        </w:rPr>
-        <w:t>components</w:t>
-      </w:r>
-      <w:proofErr w:type="spellEnd"/>
-      <w:r>
-        <w:rPr>
-          <w:lang w:val="de"/>
-        </w:rPr>
-        <w:t xml:space="preserve"> </w:t>
-      </w:r>
-      <w:proofErr w:type="spellStart"/>
-      <w:r>
-        <w:rPr>
-          <w:lang w:val="de"/>
-        </w:rPr>
-        <w:t>boundaries</w:t>
-      </w:r>
-      <w:proofErr w:type="spellEnd"/>
-    </w:p>
-    <w:p>
-      <w:pPr>
-        <w:pStyle w:val="BodyText"/>
-        <w:rPr>
-          <w:lang w:val="de"/>
-        </w:rPr>
-      </w:pPr>
-      <w:r>
-        <w:rPr>
-          <w:lang w:val="de"/>
-        </w:rPr>
-        <w:t>●</w:t>
-      </w:r>
-      <w:r>
-        <w:rPr>
-          <w:lang w:val="de"/>
-        </w:rPr>
-        <w:tab/>
-      </w:r>
-      <w:proofErr w:type="spellStart"/>
-      <w:r>
-        <w:rPr>
-          <w:lang w:val="de"/>
-        </w:rPr>
-        <w:t>Persistence</w:t>
-      </w:r>
-      <w:proofErr w:type="spellEnd"/>
-      <w:r>
-        <w:rPr>
-          <w:lang w:val="de"/>
-        </w:rPr>
-        <w:t xml:space="preserve">, </w:t>
-      </w:r>
-      <w:proofErr w:type="spellStart"/>
-      <w:r>
-        <w:rPr>
-          <w:lang w:val="de"/>
-        </w:rPr>
-        <w:t>domain</w:t>
-      </w:r>
-      <w:proofErr w:type="spellEnd"/>
-      <w:r>
-        <w:rPr>
-          <w:lang w:val="de"/>
-        </w:rPr>
-        <w:t xml:space="preserve"> </w:t>
-      </w:r>
-      <w:proofErr w:type="spellStart"/>
-      <w:r>
-        <w:rPr>
-          <w:lang w:val="de"/>
-        </w:rPr>
-        <w:t>model</w:t>
-      </w:r>
-      <w:proofErr w:type="spellEnd"/>
-      <w:r>
-        <w:rPr>
-          <w:lang w:val="de"/>
-        </w:rPr>
-        <w:t xml:space="preserve">, </w:t>
-      </w:r>
-      <w:proofErr w:type="spellStart"/>
-      <w:r>
-        <w:rPr>
-          <w:lang w:val="de"/>
-        </w:rPr>
-        <w:t>user</w:t>
-      </w:r>
-      <w:proofErr w:type="spellEnd"/>
-      <w:r>
-        <w:rPr>
-          <w:lang w:val="de"/>
-        </w:rPr>
-        <w:t xml:space="preserve"> interface</w:t>
-      </w:r>
-    </w:p>
-    <w:p>
-      <w:pPr>
-        <w:pStyle w:val="BodyText"/>
-        <w:rPr>
-          <w:lang w:val="de"/>
-        </w:rPr>
-      </w:pPr>
-      <w:r>
-        <w:rPr>
-          <w:lang w:val="de"/>
-        </w:rPr>
-        <w:t>●</w:t>
-      </w:r>
-      <w:r>
-        <w:rPr>
-          <w:lang w:val="de"/>
-        </w:rPr>
-        <w:tab/>
-      </w:r>
-      <w:r>
-        <w:rPr>
-          <w:lang w:val="de"/>
-        </w:rPr>
-        <w:t xml:space="preserve">And </w:t>
-      </w:r>
-      <w:proofErr w:type="spellStart"/>
-      <w:r>
-        <w:rPr>
-          <w:lang w:val="de"/>
-        </w:rPr>
-        <w:t>implement</w:t>
-      </w:r>
-      <w:proofErr w:type="spellEnd"/>
-      <w:r>
-        <w:rPr>
-          <w:lang w:val="de"/>
-        </w:rPr>
-        <w:t xml:space="preserve"> </w:t>
-      </w:r>
-      <w:proofErr w:type="spellStart"/>
-      <w:r>
-        <w:rPr>
-          <w:lang w:val="de"/>
-        </w:rPr>
-        <w:t>appropriate</w:t>
-      </w:r>
-      <w:proofErr w:type="spellEnd"/>
-      <w:r>
-        <w:rPr>
-          <w:lang w:val="de"/>
-        </w:rPr>
-        <w:t xml:space="preserve"> </w:t>
-      </w:r>
-      <w:proofErr w:type="spellStart"/>
-      <w:r>
-        <w:rPr>
-          <w:lang w:val="de"/>
-        </w:rPr>
-        <w:t>error</w:t>
-      </w:r>
-      <w:proofErr w:type="spellEnd"/>
-      <w:r>
-        <w:rPr>
-          <w:lang w:val="de"/>
-        </w:rPr>
-        <w:t xml:space="preserve"> </w:t>
-      </w:r>
-      <w:proofErr w:type="spellStart"/>
-      <w:r>
-        <w:rPr>
-          <w:lang w:val="de"/>
-        </w:rPr>
-        <w:t>handling</w:t>
-      </w:r>
-      <w:proofErr w:type="spellEnd"/>
-    </w:p>
-    <w:p>
-      <w:pPr>
-        <w:pStyle w:val="BodyText"/>
-        <w:rPr>
-          <w:lang w:val="de"/>
-        </w:rPr>
-      </w:pPr>
+          <w:lang w:val="en-DE"/>
+        </w:rPr>
+      </w:pPr>
+      <w:r>
+        <w:rPr>
+          <w:lang w:val="en-DE"/>
+        </w:rPr>
+        <w:t xml:space="preserve">Eine </w:t>
+      </w:r>
+      <w:proofErr w:type="spellStart"/>
+      <w:r>
+        <w:rPr>
+          <w:lang w:val="en-DE"/>
+        </w:rPr>
+        <w:t>explizite</w:t>
+      </w:r>
+      <w:proofErr w:type="spellEnd"/>
+      <w:r>
+        <w:rPr>
+          <w:lang w:val="en-DE"/>
+        </w:rPr>
+        <w:t xml:space="preserve"> </w:t>
+      </w:r>
+      <w:proofErr w:type="spellStart"/>
+      <w:r>
+        <w:rPr>
+          <w:lang w:val="en-DE"/>
+        </w:rPr>
+        <w:t>Fehlerbehandlung</w:t>
+      </w:r>
+      <w:proofErr w:type="spellEnd"/>
+      <w:r>
+        <w:rPr>
+          <w:lang w:val="en-DE"/>
+        </w:rPr>
+        <w:t xml:space="preserve"> war in Fall </w:t>
+      </w:r>
+      <w:r>
+        <w:rPr>
+          <w:lang w:val="en-DE"/>
+        </w:rPr>
+        <w:t xml:space="preserve">der </w:t>
+      </w:r>
+      <w:proofErr w:type="spellStart"/>
+      <w:r>
+        <w:rPr>
+          <w:lang w:val="en-DE"/>
+        </w:rPr>
+        <w:t>Koordinaten</w:t>
+      </w:r>
+      <w:proofErr w:type="spellEnd"/>
+      <w:r>
+        <w:rPr>
+          <w:lang w:val="en-DE"/>
+        </w:rPr>
+        <w:t xml:space="preserve"> </w:t>
+      </w:r>
+      <w:proofErr w:type="spellStart"/>
+      <w:r>
+        <w:rPr>
+          <w:lang w:val="en-DE"/>
+        </w:rPr>
+        <w:t>nicht</w:t>
+      </w:r>
+      <w:proofErr w:type="spellEnd"/>
+      <w:r>
+        <w:rPr>
+          <w:lang w:val="en-DE"/>
+        </w:rPr>
+        <w:t xml:space="preserve"> </w:t>
+      </w:r>
+      <w:proofErr w:type="spellStart"/>
+      <w:r>
+        <w:rPr>
+          <w:lang w:val="en-DE"/>
+        </w:rPr>
+        <w:t>notwendig</w:t>
+      </w:r>
+      <w:proofErr w:type="spellEnd"/>
+      <w:r>
+        <w:rPr>
+          <w:lang w:val="en-DE"/>
+        </w:rPr>
+        <w:t xml:space="preserve">, da die von </w:t>
+      </w:r>
+      <w:proofErr w:type="spellStart"/>
+      <w:r>
+        <w:rPr>
+          <w:lang w:val="en-DE"/>
+        </w:rPr>
+        <w:t>mir</w:t>
+      </w:r>
+      <w:proofErr w:type="spellEnd"/>
+      <w:r>
+        <w:rPr>
+          <w:lang w:val="en-DE"/>
+        </w:rPr>
+        <w:t xml:space="preserve"> </w:t>
+      </w:r>
+      <w:proofErr w:type="spellStart"/>
+      <w:r>
+        <w:rPr>
+          <w:lang w:val="en-DE"/>
+        </w:rPr>
+        <w:t>erstellen</w:t>
+      </w:r>
+      <w:proofErr w:type="spellEnd"/>
+      <w:r>
+        <w:rPr>
+          <w:lang w:val="en-DE"/>
+        </w:rPr>
+        <w:t xml:space="preserve"> Klassen </w:t>
+      </w:r>
+      <w:proofErr w:type="spellStart"/>
+      <w:r>
+        <w:rPr>
+          <w:lang w:val="en-DE"/>
+        </w:rPr>
+        <w:t>keine</w:t>
+      </w:r>
+      <w:proofErr w:type="spellEnd"/>
+      <w:r>
+        <w:rPr>
+          <w:lang w:val="en-DE"/>
+        </w:rPr>
+        <w:t xml:space="preserve"> </w:t>
+      </w:r>
+      <w:proofErr w:type="spellStart"/>
+      <w:r>
+        <w:rPr>
+          <w:lang w:val="en-DE"/>
+        </w:rPr>
+        <w:t>Verwendung</w:t>
+      </w:r>
+      <w:proofErr w:type="spellEnd"/>
+      <w:r>
+        <w:rPr>
+          <w:lang w:val="en-DE"/>
+        </w:rPr>
+        <w:t xml:space="preserve"> </w:t>
+      </w:r>
+      <w:r>
+        <w:rPr>
+          <w:lang w:val="en-DE"/>
+        </w:rPr>
+        <w:t xml:space="preserve">in </w:t>
+      </w:r>
+      <w:proofErr w:type="spellStart"/>
+      <w:r>
+        <w:rPr>
+          <w:lang w:val="en-DE"/>
+        </w:rPr>
+        <w:t>anderen</w:t>
+      </w:r>
+      <w:proofErr w:type="spellEnd"/>
+      <w:r>
+        <w:rPr>
+          <w:lang w:val="en-DE"/>
+        </w:rPr>
+        <w:t xml:space="preserve"> </w:t>
+      </w:r>
+      <w:proofErr w:type="spellStart"/>
+      <w:r>
+        <w:rPr>
+          <w:lang w:val="en-DE"/>
+        </w:rPr>
+        <w:t>Modulen</w:t>
+      </w:r>
+      <w:proofErr w:type="spellEnd"/>
+      <w:r>
+        <w:rPr>
+          <w:lang w:val="en-DE"/>
+        </w:rPr>
+        <w:t xml:space="preserve"> </w:t>
+      </w:r>
+      <w:proofErr w:type="spellStart"/>
+      <w:r>
+        <w:rPr>
+          <w:lang w:val="en-DE"/>
+        </w:rPr>
+        <w:t>haben</w:t>
+      </w:r>
+      <w:proofErr w:type="spellEnd"/>
+      <w:r>
+        <w:rPr>
+          <w:lang w:val="en-DE"/>
+        </w:rPr>
+        <w:t>.</w:t>
+      </w:r>
+      <w:r>
+        <w:rPr>
+          <w:lang w:val="en-DE"/>
+        </w:rPr>
+        <w:t xml:space="preserve"> </w:t>
+      </w:r>
+      <w:proofErr w:type="spellStart"/>
+      <w:r>
+        <w:rPr>
+          <w:lang w:val="en-DE"/>
+        </w:rPr>
+        <w:t>I</w:t>
+      </w:r>
+      <w:r>
+        <w:rPr>
+          <w:lang w:val="en-DE"/>
+        </w:rPr>
+        <w:t>m</w:t>
+      </w:r>
+      <w:proofErr w:type="spellEnd"/>
+      <w:r>
+        <w:rPr>
+          <w:lang w:val="en-DE"/>
+        </w:rPr>
+        <w:t xml:space="preserve"> Fall der </w:t>
+      </w:r>
+      <w:proofErr w:type="spellStart"/>
+      <w:r>
+        <w:rPr>
+          <w:lang w:val="en-DE"/>
+        </w:rPr>
+        <w:t>Photoklasse</w:t>
+      </w:r>
+      <w:proofErr w:type="spellEnd"/>
+      <w:r>
+        <w:rPr>
+          <w:lang w:val="en-DE"/>
+        </w:rPr>
+        <w:t xml:space="preserve"> </w:t>
+      </w:r>
+      <w:proofErr w:type="spellStart"/>
+      <w:r>
+        <w:rPr>
+          <w:lang w:val="en-DE"/>
+        </w:rPr>
+        <w:t>reichen</w:t>
+      </w:r>
+      <w:proofErr w:type="spellEnd"/>
+      <w:r>
+        <w:rPr>
+          <w:lang w:val="en-DE"/>
+        </w:rPr>
+        <w:t xml:space="preserve"> die </w:t>
+      </w:r>
+      <w:proofErr w:type="spellStart"/>
+      <w:r>
+        <w:rPr>
+          <w:lang w:val="en-DE"/>
+        </w:rPr>
+        <w:t>Abhängigkeiten</w:t>
+      </w:r>
+      <w:proofErr w:type="spellEnd"/>
+      <w:r>
+        <w:rPr>
+          <w:lang w:val="en-DE"/>
+        </w:rPr>
+        <w:t xml:space="preserve"> t</w:t>
+      </w:r>
+      <w:proofErr w:type="spellStart"/>
+      <w:r>
+        <w:rPr>
+          <w:lang w:val="en-DE"/>
+        </w:rPr>
+        <w:t>ief</w:t>
+      </w:r>
+      <w:proofErr w:type="spellEnd"/>
+      <w:r>
+        <w:rPr>
+          <w:lang w:val="en-DE"/>
+        </w:rPr>
+        <w:t xml:space="preserve"> in </w:t>
+      </w:r>
+      <w:r>
+        <w:rPr>
+          <w:lang w:val="en-DE"/>
+        </w:rPr>
+        <w:t xml:space="preserve">den Code des Frameworks, </w:t>
+      </w:r>
+      <w:proofErr w:type="spellStart"/>
+      <w:r>
+        <w:rPr>
+          <w:lang w:val="en-DE"/>
+        </w:rPr>
+        <w:t>außerhalb</w:t>
+      </w:r>
+      <w:proofErr w:type="spellEnd"/>
+      <w:r>
+        <w:rPr>
+          <w:lang w:val="en-DE"/>
+        </w:rPr>
+        <w:t xml:space="preserve"> der von </w:t>
+      </w:r>
+      <w:proofErr w:type="spellStart"/>
+      <w:r>
+        <w:rPr>
+          <w:lang w:val="en-DE"/>
+        </w:rPr>
+        <w:t>mir</w:t>
+      </w:r>
+      <w:proofErr w:type="spellEnd"/>
+      <w:r>
+        <w:rPr>
+          <w:lang w:val="en-DE"/>
+        </w:rPr>
+        <w:t xml:space="preserve"> </w:t>
+      </w:r>
+      <w:proofErr w:type="spellStart"/>
+      <w:r>
+        <w:rPr>
+          <w:lang w:val="en-DE"/>
+        </w:rPr>
+        <w:t>erstellten</w:t>
+      </w:r>
+      <w:proofErr w:type="spellEnd"/>
+      <w:r>
+        <w:rPr>
+          <w:lang w:val="en-DE"/>
+        </w:rPr>
+        <w:t xml:space="preserve"> Klassen, </w:t>
+      </w:r>
+      <w:proofErr w:type="spellStart"/>
+      <w:r>
+        <w:rPr>
+          <w:lang w:val="en-DE"/>
+        </w:rPr>
+        <w:t>weshalb</w:t>
+      </w:r>
+      <w:proofErr w:type="spellEnd"/>
+      <w:r>
+        <w:rPr>
+          <w:lang w:val="en-DE"/>
+        </w:rPr>
+        <w:t xml:space="preserve"> </w:t>
+      </w:r>
+      <w:proofErr w:type="spellStart"/>
+      <w:r>
+        <w:rPr>
+          <w:lang w:val="en-DE"/>
+        </w:rPr>
+        <w:t>hier</w:t>
+      </w:r>
+      <w:proofErr w:type="spellEnd"/>
+      <w:r>
+        <w:rPr>
+          <w:lang w:val="en-DE"/>
+        </w:rPr>
+        <w:t xml:space="preserve"> </w:t>
+      </w:r>
+      <w:proofErr w:type="spellStart"/>
+      <w:r>
+        <w:rPr>
+          <w:lang w:val="en-DE"/>
+        </w:rPr>
+        <w:t>ebenfalls</w:t>
+      </w:r>
+      <w:proofErr w:type="spellEnd"/>
+      <w:r>
+        <w:rPr>
+          <w:lang w:val="en-DE"/>
+        </w:rPr>
+        <w:t xml:space="preserve"> </w:t>
+      </w:r>
+      <w:proofErr w:type="spellStart"/>
+      <w:r>
+        <w:rPr>
+          <w:lang w:val="en-DE"/>
+        </w:rPr>
+        <w:t>keine</w:t>
+      </w:r>
+      <w:proofErr w:type="spellEnd"/>
+      <w:r>
+        <w:rPr>
+          <w:lang w:val="en-DE"/>
+        </w:rPr>
+        <w:t xml:space="preserve"> </w:t>
+      </w:r>
+      <w:proofErr w:type="spellStart"/>
+      <w:r>
+        <w:rPr>
+          <w:lang w:val="en-DE"/>
+        </w:rPr>
+        <w:t>Änderungen</w:t>
+      </w:r>
+      <w:proofErr w:type="spellEnd"/>
+      <w:r>
+        <w:rPr>
+          <w:lang w:val="en-DE"/>
+        </w:rPr>
+        <w:t xml:space="preserve"> </w:t>
+      </w:r>
+      <w:proofErr w:type="spellStart"/>
+      <w:r>
+        <w:rPr>
+          <w:lang w:val="en-DE"/>
+        </w:rPr>
+        <w:t>vorgenommen</w:t>
+      </w:r>
+      <w:proofErr w:type="spellEnd"/>
+      <w:r>
+        <w:rPr>
+          <w:lang w:val="en-DE"/>
+        </w:rPr>
+        <w:t xml:space="preserve"> </w:t>
+      </w:r>
+      <w:proofErr w:type="spellStart"/>
+      <w:r>
+        <w:rPr>
+          <w:lang w:val="en-DE"/>
+        </w:rPr>
+        <w:t>wurden</w:t>
+      </w:r>
+      <w:proofErr w:type="spellEnd"/>
+      <w:r>
+        <w:rPr>
+          <w:lang w:val="en-DE"/>
+        </w:rPr>
+        <w:t>.</w:t>
+      </w:r>
     </w:p>
     <w:p>
       <w:pPr>
@@ -1879,19 +2075,45 @@
         </w:rPr>
         <w:t xml:space="preserve">. </w:t>
       </w:r>
-      <w:proofErr w:type="spellStart"/>
-      <w:r>
-        <w:rPr>
-          <w:lang w:val="en-DE"/>
-        </w:rPr>
-        <w:t>Alternativen</w:t>
-      </w:r>
-      <w:proofErr w:type="spellEnd"/>
-      <w:r>
-        <w:rPr>
-          <w:lang w:val="en-DE"/>
-        </w:rPr>
-        <w:t xml:space="preserve"> </w:t>
+      <w:r>
+        <w:rPr>
+          <w:lang w:val="en-DE"/>
+        </w:rPr>
+        <w:t xml:space="preserve">Eine </w:t>
+      </w:r>
+      <w:proofErr w:type="spellStart"/>
+      <w:r>
+        <w:rPr>
+          <w:lang w:val="en-DE"/>
+        </w:rPr>
+        <w:t>häufig</w:t>
+      </w:r>
+      <w:proofErr w:type="spellEnd"/>
+      <w:r>
+        <w:rPr>
+          <w:lang w:val="en-DE"/>
+        </w:rPr>
+        <w:t xml:space="preserve"> </w:t>
+      </w:r>
+      <w:proofErr w:type="spellStart"/>
+      <w:r>
+        <w:rPr>
+          <w:lang w:val="en-DE"/>
+        </w:rPr>
+        <w:t>verwendete</w:t>
+      </w:r>
+      <w:proofErr w:type="spellEnd"/>
+      <w:r>
+        <w:rPr>
+          <w:lang w:val="en-DE"/>
+        </w:rPr>
+        <w:t xml:space="preserve"> </w:t>
+      </w:r>
+      <w:r>
+        <w:rPr>
+          <w:lang w:val="en-DE"/>
+        </w:rPr>
+        <w:t xml:space="preserve">Alternative </w:t>
       </w:r>
       <w:proofErr w:type="spellStart"/>
       <w:r>
@@ -2087,7 +2309,27 @@
         <w:rPr>
           <w:lang w:val="en-DE"/>
         </w:rPr>
-        <w:t xml:space="preserve"> die Implementation </w:t>
+        <w:t xml:space="preserve"> </w:t>
+      </w:r>
+      <w:r>
+        <w:rPr>
+          <w:lang w:val="en-DE"/>
+        </w:rPr>
+        <w:t xml:space="preserve">den </w:t>
+      </w:r>
+      <w:proofErr w:type="spellStart"/>
+      <w:r>
+        <w:rPr>
+          <w:lang w:val="en-DE"/>
+        </w:rPr>
+        <w:t>Programmcode</w:t>
+      </w:r>
+      <w:proofErr w:type="spellEnd"/>
+      <w:r>
+        <w:rPr>
+          <w:lang w:val="en-DE"/>
+        </w:rPr>
+        <w:t xml:space="preserve"> </w:t>
       </w:r>
       <w:proofErr w:type="spellStart"/>
       <w:r>
@@ -2195,11 +2437,171 @@
           <w:lang w:val="en-DE"/>
         </w:rPr>
       </w:pPr>
-      <w:r>
-        <w:rPr>
-          <w:lang w:val="en-DE"/>
-        </w:rPr>
-        <w:t xml:space="preserve">Es </w:t>
+      <w:proofErr w:type="spellStart"/>
+      <w:r>
+        <w:rPr>
+          <w:lang w:val="en-DE"/>
+        </w:rPr>
+        <w:t>Wenn</w:t>
+      </w:r>
+      <w:proofErr w:type="spellEnd"/>
+      <w:r>
+        <w:rPr>
+          <w:lang w:val="en-DE"/>
+        </w:rPr>
+        <w:t xml:space="preserve"> es </w:t>
+      </w:r>
+      <w:proofErr w:type="spellStart"/>
+      <w:r>
+        <w:rPr>
+          <w:lang w:val="en-DE"/>
+        </w:rPr>
+        <w:t>realistisch</w:t>
+      </w:r>
+      <w:proofErr w:type="spellEnd"/>
+      <w:r>
+        <w:rPr>
+          <w:lang w:val="en-DE"/>
+        </w:rPr>
+        <w:t xml:space="preserve"> </w:t>
+      </w:r>
+      <w:proofErr w:type="spellStart"/>
+      <w:r>
+        <w:rPr>
+          <w:lang w:val="en-DE"/>
+        </w:rPr>
+        <w:t>ist</w:t>
+      </w:r>
+      <w:proofErr w:type="spellEnd"/>
+      <w:r>
+        <w:rPr>
+          <w:lang w:val="en-DE"/>
+        </w:rPr>
+        <w:t xml:space="preserve"> </w:t>
+      </w:r>
+      <w:proofErr w:type="spellStart"/>
+      <w:r>
+        <w:rPr>
+          <w:lang w:val="en-DE"/>
+        </w:rPr>
+        <w:t>würde</w:t>
+      </w:r>
+      <w:proofErr w:type="spellEnd"/>
+      <w:r>
+        <w:rPr>
+          <w:lang w:val="en-DE"/>
+        </w:rPr>
+        <w:t xml:space="preserve"> ich </w:t>
+      </w:r>
+      <w:proofErr w:type="spellStart"/>
+      <w:r>
+        <w:rPr>
+          <w:lang w:val="en-DE"/>
+        </w:rPr>
+        <w:t>immer</w:t>
+      </w:r>
+      <w:proofErr w:type="spellEnd"/>
+      <w:r>
+        <w:rPr>
+          <w:lang w:val="en-DE"/>
+        </w:rPr>
+        <w:t xml:space="preserve"> </w:t>
+      </w:r>
+      <w:r>
+        <w:rPr>
+          <w:lang w:val="en-DE"/>
+        </w:rPr>
+        <w:t xml:space="preserve">checked-Exceptions </w:t>
+      </w:r>
+      <w:proofErr w:type="spellStart"/>
+      <w:r>
+        <w:rPr>
+          <w:lang w:val="en-DE"/>
+        </w:rPr>
+        <w:t>verwende</w:t>
+      </w:r>
+      <w:proofErr w:type="spellEnd"/>
+      <w:r>
+        <w:rPr>
+          <w:lang w:val="en-DE"/>
+        </w:rPr>
+        <w:t>n</w:t>
+      </w:r>
+      <w:r>
+        <w:rPr>
+          <w:lang w:val="en-DE"/>
+        </w:rPr>
+        <w:t xml:space="preserve">, da der Client </w:t>
+      </w:r>
+      <w:proofErr w:type="spellStart"/>
+      <w:r>
+        <w:rPr>
+          <w:lang w:val="en-DE"/>
+        </w:rPr>
+        <w:t>explizit</w:t>
+      </w:r>
+      <w:proofErr w:type="spellEnd"/>
+      <w:r>
+        <w:rPr>
+          <w:lang w:val="en-DE"/>
+        </w:rPr>
+        <w:t xml:space="preserve"> auf die </w:t>
+      </w:r>
+      <w:proofErr w:type="spellStart"/>
+      <w:r>
+        <w:rPr>
+          <w:lang w:val="en-DE"/>
+        </w:rPr>
+        <w:t>Möglichkeit</w:t>
+      </w:r>
+      <w:proofErr w:type="spellEnd"/>
+      <w:r>
+        <w:rPr>
+          <w:lang w:val="en-DE"/>
+        </w:rPr>
+        <w:t xml:space="preserve"> </w:t>
+      </w:r>
+      <w:proofErr w:type="spellStart"/>
+      <w:r>
+        <w:rPr>
+          <w:lang w:val="en-DE"/>
+        </w:rPr>
+        <w:t>eines</w:t>
+      </w:r>
+      <w:proofErr w:type="spellEnd"/>
+      <w:r>
+        <w:rPr>
+          <w:lang w:val="en-DE"/>
+        </w:rPr>
+        <w:t xml:space="preserve"> </w:t>
+      </w:r>
+      <w:proofErr w:type="spellStart"/>
+      <w:r>
+        <w:rPr>
+          <w:lang w:val="en-DE"/>
+        </w:rPr>
+        <w:t>Fehlers</w:t>
+      </w:r>
+      <w:proofErr w:type="spellEnd"/>
+      <w:r>
+        <w:rPr>
+          <w:lang w:val="en-DE"/>
+        </w:rPr>
+        <w:t xml:space="preserve"> </w:t>
+      </w:r>
+      <w:proofErr w:type="spellStart"/>
+      <w:r>
+        <w:rPr>
+          <w:lang w:val="en-DE"/>
+        </w:rPr>
+        <w:t>hingewiesen</w:t>
+      </w:r>
+      <w:proofErr w:type="spellEnd"/>
+      <w:r>
+        <w:rPr>
+          <w:lang w:val="en-DE"/>
+        </w:rPr>
+        <w:t xml:space="preserve"> </w:t>
       </w:r>
       <w:proofErr w:type="spellStart"/>
       <w:r>
@@ -2215,118 +2617,6 @@
         </w:rPr>
         <w:t xml:space="preserve"> </w:t>
       </w:r>
-      <w:proofErr w:type="gramStart"/>
-      <w:r>
-        <w:rPr>
-          <w:lang w:val="en-DE"/>
-        </w:rPr>
-        <w:t>checked-Exceptions</w:t>
-      </w:r>
-      <w:proofErr w:type="gramEnd"/>
-      <w:r>
-        <w:rPr>
-          <w:lang w:val="en-DE"/>
-        </w:rPr>
-        <w:t xml:space="preserve"> </w:t>
-      </w:r>
-      <w:proofErr w:type="spellStart"/>
-      <w:r>
-        <w:rPr>
-          <w:lang w:val="en-DE"/>
-        </w:rPr>
-        <w:t>verwendet</w:t>
-      </w:r>
-      <w:proofErr w:type="spellEnd"/>
-      <w:r>
-        <w:rPr>
-          <w:lang w:val="en-DE"/>
-        </w:rPr>
-        <w:t xml:space="preserve">, da der Client </w:t>
-      </w:r>
-      <w:proofErr w:type="spellStart"/>
-      <w:r>
-        <w:rPr>
-          <w:lang w:val="en-DE"/>
-        </w:rPr>
-        <w:t>explizit</w:t>
-      </w:r>
-      <w:proofErr w:type="spellEnd"/>
-      <w:r>
-        <w:rPr>
-          <w:lang w:val="en-DE"/>
-        </w:rPr>
-        <w:t xml:space="preserve"> auf die </w:t>
-      </w:r>
-      <w:proofErr w:type="spellStart"/>
-      <w:r>
-        <w:rPr>
-          <w:lang w:val="en-DE"/>
-        </w:rPr>
-        <w:t>Möglichkeit</w:t>
-      </w:r>
-      <w:proofErr w:type="spellEnd"/>
-      <w:r>
-        <w:rPr>
-          <w:lang w:val="en-DE"/>
-        </w:rPr>
-        <w:t xml:space="preserve"> </w:t>
-      </w:r>
-      <w:proofErr w:type="spellStart"/>
-      <w:r>
-        <w:rPr>
-          <w:lang w:val="en-DE"/>
-        </w:rPr>
-        <w:t>eines</w:t>
-      </w:r>
-      <w:proofErr w:type="spellEnd"/>
-      <w:r>
-        <w:rPr>
-          <w:lang w:val="en-DE"/>
-        </w:rPr>
-        <w:t xml:space="preserve"> </w:t>
-      </w:r>
-      <w:proofErr w:type="spellStart"/>
-      <w:r>
-        <w:rPr>
-          <w:lang w:val="en-DE"/>
-        </w:rPr>
-        <w:t>Fehlers</w:t>
-      </w:r>
-      <w:proofErr w:type="spellEnd"/>
-      <w:r>
-        <w:rPr>
-          <w:lang w:val="en-DE"/>
-        </w:rPr>
-        <w:t xml:space="preserve"> </w:t>
-      </w:r>
-      <w:proofErr w:type="spellStart"/>
-      <w:r>
-        <w:rPr>
-          <w:lang w:val="en-DE"/>
-        </w:rPr>
-        <w:t>hingewiesen</w:t>
-      </w:r>
-      <w:proofErr w:type="spellEnd"/>
-      <w:r>
-        <w:rPr>
-          <w:lang w:val="en-DE"/>
-        </w:rPr>
-        <w:t xml:space="preserve"> </w:t>
-      </w:r>
-      <w:proofErr w:type="spellStart"/>
-      <w:r>
-        <w:rPr>
-          <w:lang w:val="en-DE"/>
-        </w:rPr>
-        <w:t>werden</w:t>
-      </w:r>
-      <w:proofErr w:type="spellEnd"/>
-      <w:r>
-        <w:rPr>
-          <w:lang w:val="en-DE"/>
-        </w:rPr>
-        <w:t xml:space="preserve"> </w:t>
-      </w:r>
       <w:proofErr w:type="spellStart"/>
       <w:r>
         <w:rPr>
@@ -2424,6 +2714,278 @@
           <w:lang w:val="en-DE"/>
         </w:rPr>
         <w:t xml:space="preserve">. </w:t>
+      </w:r>
+      <w:r>
+        <w:rPr>
+          <w:lang w:val="en-DE"/>
+        </w:rPr>
+        <w:t xml:space="preserve">Die </w:t>
+      </w:r>
+      <w:proofErr w:type="spellStart"/>
+      <w:r>
+        <w:rPr>
+          <w:lang w:val="en-DE"/>
+        </w:rPr>
+        <w:t>verwendeten</w:t>
+      </w:r>
+      <w:proofErr w:type="spellEnd"/>
+      <w:r>
+        <w:rPr>
+          <w:lang w:val="en-DE"/>
+        </w:rPr>
+        <w:t xml:space="preserve"> </w:t>
+      </w:r>
+      <w:proofErr w:type="spellStart"/>
+      <w:r>
+        <w:rPr>
+          <w:lang w:val="en-DE"/>
+        </w:rPr>
+        <w:t>IllegalArgumentExceptions</w:t>
+      </w:r>
+      <w:proofErr w:type="spellEnd"/>
+      <w:r>
+        <w:rPr>
+          <w:lang w:val="en-DE"/>
+        </w:rPr>
+        <w:t xml:space="preserve"> </w:t>
+      </w:r>
+      <w:proofErr w:type="spellStart"/>
+      <w:r>
+        <w:rPr>
+          <w:lang w:val="en-DE"/>
+        </w:rPr>
+        <w:t>sind</w:t>
+      </w:r>
+      <w:proofErr w:type="spellEnd"/>
+      <w:r>
+        <w:rPr>
+          <w:lang w:val="en-DE"/>
+        </w:rPr>
+        <w:t xml:space="preserve"> </w:t>
+      </w:r>
+      <w:proofErr w:type="spellStart"/>
+      <w:r>
+        <w:rPr>
+          <w:lang w:val="en-DE"/>
+        </w:rPr>
+        <w:t>leider</w:t>
+      </w:r>
+      <w:proofErr w:type="spellEnd"/>
+      <w:r>
+        <w:rPr>
+          <w:lang w:val="en-DE"/>
+        </w:rPr>
+        <w:t xml:space="preserve"> unchecked, die </w:t>
+      </w:r>
+      <w:proofErr w:type="spellStart"/>
+      <w:r>
+        <w:rPr>
+          <w:lang w:val="en-DE"/>
+        </w:rPr>
+        <w:t>semantische</w:t>
+      </w:r>
+      <w:proofErr w:type="spellEnd"/>
+      <w:r>
+        <w:rPr>
+          <w:lang w:val="en-DE"/>
+        </w:rPr>
+        <w:t xml:space="preserve"> </w:t>
+      </w:r>
+      <w:proofErr w:type="spellStart"/>
+      <w:r>
+        <w:rPr>
+          <w:lang w:val="en-DE"/>
+        </w:rPr>
+        <w:t>Bedeutung</w:t>
+      </w:r>
+      <w:proofErr w:type="spellEnd"/>
+      <w:r>
+        <w:rPr>
+          <w:lang w:val="en-DE"/>
+        </w:rPr>
+        <w:t xml:space="preserve"> war </w:t>
+      </w:r>
+      <w:proofErr w:type="spellStart"/>
+      <w:r>
+        <w:rPr>
+          <w:lang w:val="en-DE"/>
+        </w:rPr>
+        <w:t>mir</w:t>
+      </w:r>
+      <w:proofErr w:type="spellEnd"/>
+      <w:r>
+        <w:rPr>
+          <w:lang w:val="en-DE"/>
+        </w:rPr>
+        <w:t xml:space="preserve"> </w:t>
+      </w:r>
+      <w:proofErr w:type="spellStart"/>
+      <w:r>
+        <w:rPr>
+          <w:lang w:val="en-DE"/>
+        </w:rPr>
+        <w:t>aber</w:t>
+      </w:r>
+      <w:proofErr w:type="spellEnd"/>
+      <w:r>
+        <w:rPr>
+          <w:lang w:val="en-DE"/>
+        </w:rPr>
+        <w:t xml:space="preserve"> </w:t>
+      </w:r>
+      <w:proofErr w:type="spellStart"/>
+      <w:r>
+        <w:rPr>
+          <w:lang w:val="en-DE"/>
+        </w:rPr>
+        <w:t>wichtiger</w:t>
+      </w:r>
+      <w:proofErr w:type="spellEnd"/>
+      <w:r>
+        <w:rPr>
+          <w:lang w:val="en-DE"/>
+        </w:rPr>
+        <w:t xml:space="preserve"> </w:t>
+      </w:r>
+      <w:proofErr w:type="spellStart"/>
+      <w:r>
+        <w:rPr>
+          <w:lang w:val="en-DE"/>
+        </w:rPr>
+        <w:t>als</w:t>
+      </w:r>
+      <w:proofErr w:type="spellEnd"/>
+      <w:r>
+        <w:rPr>
+          <w:lang w:val="en-DE"/>
+        </w:rPr>
+        <w:t xml:space="preserve"> das </w:t>
+      </w:r>
+      <w:proofErr w:type="spellStart"/>
+      <w:r>
+        <w:rPr>
+          <w:lang w:val="en-DE"/>
+        </w:rPr>
+        <w:t>Erzwingen</w:t>
+      </w:r>
+      <w:proofErr w:type="spellEnd"/>
+      <w:r>
+        <w:rPr>
+          <w:lang w:val="en-DE"/>
+        </w:rPr>
+        <w:t xml:space="preserve"> des </w:t>
+      </w:r>
+      <w:proofErr w:type="spellStart"/>
+      <w:r>
+        <w:rPr>
+          <w:lang w:val="en-DE"/>
+        </w:rPr>
+        <w:t>Typs</w:t>
+      </w:r>
+      <w:proofErr w:type="spellEnd"/>
+      <w:r>
+        <w:rPr>
+          <w:lang w:val="en-DE"/>
+        </w:rPr>
+        <w:t xml:space="preserve">. </w:t>
+      </w:r>
+      <w:proofErr w:type="spellStart"/>
+      <w:r>
+        <w:rPr>
+          <w:lang w:val="en-DE"/>
+        </w:rPr>
+        <w:t>Als</w:t>
+      </w:r>
+      <w:proofErr w:type="spellEnd"/>
+      <w:r>
+        <w:rPr>
+          <w:lang w:val="en-DE"/>
+        </w:rPr>
+        <w:t xml:space="preserve"> </w:t>
+      </w:r>
+      <w:proofErr w:type="spellStart"/>
+      <w:r>
+        <w:rPr>
+          <w:lang w:val="en-DE"/>
+        </w:rPr>
+        <w:t>Hilfestellung</w:t>
+      </w:r>
+      <w:proofErr w:type="spellEnd"/>
+      <w:r>
+        <w:rPr>
+          <w:lang w:val="en-DE"/>
+        </w:rPr>
+        <w:t xml:space="preserve"> </w:t>
+      </w:r>
+      <w:proofErr w:type="spellStart"/>
+      <w:r>
+        <w:rPr>
+          <w:lang w:val="en-DE"/>
+        </w:rPr>
+        <w:t>habe</w:t>
+      </w:r>
+      <w:proofErr w:type="spellEnd"/>
+      <w:r>
+        <w:rPr>
+          <w:lang w:val="en-DE"/>
+        </w:rPr>
+        <w:t xml:space="preserve"> ich </w:t>
+      </w:r>
+      <w:proofErr w:type="spellStart"/>
+      <w:r>
+        <w:rPr>
+          <w:lang w:val="en-DE"/>
+        </w:rPr>
+        <w:t>diese</w:t>
+      </w:r>
+      <w:proofErr w:type="spellEnd"/>
+      <w:r>
+        <w:rPr>
+          <w:lang w:val="en-DE"/>
+        </w:rPr>
+        <w:t xml:space="preserve"> Exception </w:t>
+      </w:r>
+      <w:proofErr w:type="spellStart"/>
+      <w:r>
+        <w:rPr>
+          <w:lang w:val="en-DE"/>
+        </w:rPr>
+        <w:t>dennoch</w:t>
+      </w:r>
+      <w:proofErr w:type="spellEnd"/>
+      <w:r>
+        <w:rPr>
+          <w:lang w:val="en-DE"/>
+        </w:rPr>
+        <w:t xml:space="preserve"> in die </w:t>
+      </w:r>
+      <w:proofErr w:type="spellStart"/>
+      <w:r>
+        <w:rPr>
+          <w:lang w:val="en-DE"/>
+        </w:rPr>
+        <w:t>Methodensignatur</w:t>
+      </w:r>
+      <w:proofErr w:type="spellEnd"/>
+      <w:r>
+        <w:rPr>
+          <w:lang w:val="en-DE"/>
+        </w:rPr>
+        <w:t xml:space="preserve"> </w:t>
+      </w:r>
+      <w:proofErr w:type="spellStart"/>
+      <w:r>
+        <w:rPr>
+          <w:lang w:val="en-DE"/>
+        </w:rPr>
+        <w:t>aufgenommen</w:t>
+      </w:r>
+      <w:proofErr w:type="spellEnd"/>
+      <w:r>
+        <w:rPr>
+          <w:lang w:val="en-DE"/>
+        </w:rPr>
+        <w:t>.</w:t>
       </w:r>
     </w:p>
     <w:p>
@@ -4036,7 +4598,7 @@
 </file>
 
 <file path=customXml/itemProps1.xml><?xml version="1.0" encoding="utf-8"?>
-<ds:datastoreItem xmlns:ds="http://schemas.openxmlformats.org/officeDocument/2006/customXml" ds:itemID="{6EC08DA2-D8AC-494B-8799-4A7442E0B353}">
+<ds:datastoreItem xmlns:ds="http://schemas.openxmlformats.org/officeDocument/2006/customXml" ds:itemID="{A4472CCC-BDCF-454A-8467-D504D45002A3}">
   <ds:schemaRefs>
     <ds:schemaRef ds:uri="http://schemas.openxmlformats.org/officeDocument/2006/bibliography"/>
   </ds:schemaRefs>

</xml_diff>